<commit_message>
Renamed the files mentioned in alternative branch
</commit_message>
<xml_diff>
--- a/decl.docx
+++ b/decl.docx
@@ -4,8 +4,13 @@
   <w:body>
     <w:p>
       <w:r>
-        <w:t>Hi</w:t>
+        <w:t xml:space="preserve">Alternative renamed to </w:t>
       </w:r>
+      <w:proofErr w:type="spellStart"/>
+      <w:r>
+        <w:t>decl</w:t>
+      </w:r>
+      <w:proofErr w:type="spellEnd"/>
     </w:p>
     <w:sectPr>
       <w:pgSz w:w="12240" w:h="15840"/>

</xml_diff>